<commit_message>
Changed Timer1.c stuff to make it compile
</commit_message>
<xml_diff>
--- a/Lab2/Lab Preparation.docx
+++ b/Lab2/Lab Preparation.docx
@@ -237,10 +237,47 @@
           <w:rFonts w:ascii="Times New Roman" w:hAnsi="Times New Roman" w:cs="Times New Roman"/>
           <w:sz w:val="24"/>
         </w:rPr>
-        <w:t>Made time[1000] and data[1000] arrays</w:t>
+        <w:t xml:space="preserve">Made </w:t>
+      </w:r>
+      <w:proofErr w:type="spellStart"/>
+      <w:r>
+        <w:rPr>
+          <w:rFonts w:ascii="Times New Roman" w:hAnsi="Times New Roman" w:cs="Times New Roman"/>
+          <w:sz w:val="24"/>
+        </w:rPr>
+        <w:t>time</w:t>
+      </w:r>
+      <w:r>
+        <w:rPr>
+          <w:rFonts w:ascii="Times New Roman" w:hAnsi="Times New Roman" w:cs="Times New Roman"/>
+          <w:sz w:val="24"/>
+        </w:rPr>
+        <w:t>_dump</w:t>
+      </w:r>
+      <w:proofErr w:type="spellEnd"/>
+      <w:r>
+        <w:rPr>
+          <w:rFonts w:ascii="Times New Roman" w:hAnsi="Times New Roman" w:cs="Times New Roman"/>
+          <w:sz w:val="24"/>
+        </w:rPr>
+        <w:t>[1000] and data</w:t>
+      </w:r>
+      <w:r>
+        <w:rPr>
+          <w:rFonts w:ascii="Times New Roman" w:hAnsi="Times New Roman" w:cs="Times New Roman"/>
+          <w:sz w:val="24"/>
+        </w:rPr>
+        <w:t>_dump</w:t>
       </w:r>
       <w:bookmarkStart w:id="0" w:name="_GoBack"/>
       <w:bookmarkEnd w:id="0"/>
+      <w:r>
+        <w:rPr>
+          <w:rFonts w:ascii="Times New Roman" w:hAnsi="Times New Roman" w:cs="Times New Roman"/>
+          <w:sz w:val="24"/>
+        </w:rPr>
+        <w:t>[1000] arrays</w:t>
+      </w:r>
     </w:p>
     <w:sectPr>
       <w:pgSz w:w="12240" w:h="15840"/>

</xml_diff>

<commit_message>
Have to check whether 'Time' variable can be read in ADCTestMain.c
</commit_message>
<xml_diff>
--- a/Lab2/Lab Preparation.docx
+++ b/Lab2/Lab Preparation.docx
@@ -252,6 +252,45 @@
           <w:rFonts w:ascii="Times New Roman" w:hAnsi="Times New Roman" w:cs="Times New Roman"/>
           <w:sz w:val="24"/>
         </w:rPr>
+        <w:t>_</w:t>
+      </w:r>
+      <w:proofErr w:type="gramStart"/>
+      <w:r>
+        <w:rPr>
+          <w:rFonts w:ascii="Times New Roman" w:hAnsi="Times New Roman" w:cs="Times New Roman"/>
+          <w:sz w:val="24"/>
+        </w:rPr>
+        <w:t>dump</w:t>
+      </w:r>
+      <w:proofErr w:type="spellEnd"/>
+      <w:r>
+        <w:rPr>
+          <w:rFonts w:ascii="Times New Roman" w:hAnsi="Times New Roman" w:cs="Times New Roman"/>
+          <w:sz w:val="24"/>
+        </w:rPr>
+        <w:t>[</w:t>
+      </w:r>
+      <w:proofErr w:type="gramEnd"/>
+      <w:r>
+        <w:rPr>
+          <w:rFonts w:ascii="Times New Roman" w:hAnsi="Times New Roman" w:cs="Times New Roman"/>
+          <w:sz w:val="24"/>
+        </w:rPr>
+        <w:t xml:space="preserve">1000] and </w:t>
+      </w:r>
+      <w:proofErr w:type="spellStart"/>
+      <w:r>
+        <w:rPr>
+          <w:rFonts w:ascii="Times New Roman" w:hAnsi="Times New Roman" w:cs="Times New Roman"/>
+          <w:sz w:val="24"/>
+        </w:rPr>
+        <w:t>data</w:t>
+      </w:r>
+      <w:r>
+        <w:rPr>
+          <w:rFonts w:ascii="Times New Roman" w:hAnsi="Times New Roman" w:cs="Times New Roman"/>
+          <w:sz w:val="24"/>
+        </w:rPr>
         <w:t>_dump</w:t>
       </w:r>
       <w:proofErr w:type="spellEnd"/>
@@ -260,24 +299,51 @@
           <w:rFonts w:ascii="Times New Roman" w:hAnsi="Times New Roman" w:cs="Times New Roman"/>
           <w:sz w:val="24"/>
         </w:rPr>
-        <w:t>[1000] and data</w:t>
-      </w:r>
-      <w:r>
-        <w:rPr>
-          <w:rFonts w:ascii="Times New Roman" w:hAnsi="Times New Roman" w:cs="Times New Roman"/>
-          <w:sz w:val="24"/>
-        </w:rPr>
-        <w:t>_dump</w:t>
+        <w:t>[1000] arrays</w:t>
+      </w:r>
+    </w:p>
+    <w:p>
+      <w:pPr>
+        <w:pStyle w:val="ListParagraph"/>
+        <w:numPr>
+          <w:ilvl w:val="1"/>
+          <w:numId w:val="1"/>
+        </w:numPr>
+        <w:rPr>
+          <w:rFonts w:ascii="Times New Roman" w:hAnsi="Times New Roman" w:cs="Times New Roman"/>
+          <w:sz w:val="24"/>
+        </w:rPr>
+      </w:pPr>
+      <w:r>
+        <w:rPr>
+          <w:rFonts w:ascii="Times New Roman" w:hAnsi="Times New Roman" w:cs="Times New Roman"/>
+          <w:sz w:val="24"/>
+        </w:rPr>
+        <w:t xml:space="preserve">Check that extern </w:t>
+      </w:r>
+      <w:r>
+        <w:rPr>
+          <w:rFonts w:ascii="Times New Roman" w:hAnsi="Times New Roman" w:cs="Times New Roman"/>
+          <w:sz w:val="24"/>
+        </w:rPr>
+        <w:t>volatile uint32_t time</w:t>
+      </w:r>
+      <w:r>
+        <w:rPr>
+          <w:rFonts w:ascii="Times New Roman" w:hAnsi="Times New Roman" w:cs="Times New Roman"/>
+          <w:sz w:val="24"/>
+        </w:rPr>
+        <w:t xml:space="preserve"> works in both Timer1.c and ADC</w:t>
+      </w:r>
+      <w:r>
+        <w:rPr>
+          <w:rFonts w:ascii="Times New Roman" w:hAnsi="Times New Roman" w:cs="Times New Roman"/>
+          <w:sz w:val="24"/>
+        </w:rPr>
+        <w:t>TestMain.c</w:t>
       </w:r>
       <w:bookmarkStart w:id="0" w:name="_GoBack"/>
       <w:bookmarkEnd w:id="0"/>
-      <w:r>
-        <w:rPr>
-          <w:rFonts w:ascii="Times New Roman" w:hAnsi="Times New Roman" w:cs="Times New Roman"/>
-          <w:sz w:val="24"/>
-        </w:rPr>
-        <w:t>[1000] arrays</w:t>
-      </w:r>
     </w:p>
     <w:sectPr>
       <w:pgSz w:w="12240" w:h="15840"/>

</xml_diff>

<commit_message>
prep 5, most of 6
</commit_message>
<xml_diff>
--- a/Lab2/Lab Preparation.docx
+++ b/Lab2/Lab Preparation.docx
@@ -301,8 +301,69 @@
         </w:rPr>
         <w:t>[1000] arrays</w:t>
       </w:r>
+    </w:p>
+    <w:p>
+      <w:pPr>
+        <w:pStyle w:val="ListParagraph"/>
+        <w:numPr>
+          <w:ilvl w:val="0"/>
+          <w:numId w:val="1"/>
+        </w:numPr>
+        <w:rPr>
+          <w:rFonts w:ascii="Times New Roman" w:hAnsi="Times New Roman" w:cs="Times New Roman"/>
+          <w:sz w:val="24"/>
+        </w:rPr>
+      </w:pPr>
+      <w:r>
+        <w:rPr>
+          <w:rFonts w:ascii="Times New Roman" w:hAnsi="Times New Roman" w:cs="Times New Roman"/>
+          <w:sz w:val="24"/>
+        </w:rPr>
+        <w:t>Calculated time jitter</w:t>
+      </w:r>
+    </w:p>
+    <w:p>
+      <w:pPr>
+        <w:pStyle w:val="ListParagraph"/>
+        <w:numPr>
+          <w:ilvl w:val="0"/>
+          <w:numId w:val="1"/>
+        </w:numPr>
+        <w:rPr>
+          <w:rFonts w:ascii="Times New Roman" w:hAnsi="Times New Roman" w:cs="Times New Roman"/>
+          <w:sz w:val="24"/>
+        </w:rPr>
+      </w:pPr>
+      <w:r>
+        <w:rPr>
+          <w:rFonts w:ascii="Times New Roman" w:hAnsi="Times New Roman" w:cs="Times New Roman"/>
+          <w:sz w:val="24"/>
+        </w:rPr>
+        <w:t xml:space="preserve">Calculated </w:t>
+      </w:r>
+      <w:r>
+        <w:rPr>
+          <w:rFonts w:ascii="Times New Roman" w:hAnsi="Times New Roman" w:cs="Times New Roman"/>
+          <w:sz w:val="24"/>
+        </w:rPr>
+        <w:t>frequencies of ADC values</w:t>
+      </w:r>
+      <w:r>
+        <w:rPr>
+          <w:rFonts w:ascii="Times New Roman" w:hAnsi="Times New Roman" w:cs="Times New Roman"/>
+          <w:sz w:val="24"/>
+        </w:rPr>
+        <w:t>,</w:t>
+      </w:r>
       <w:bookmarkStart w:id="0" w:name="_GoBack"/>
       <w:bookmarkEnd w:id="0"/>
+      <w:r>
+        <w:rPr>
+          <w:rFonts w:ascii="Times New Roman" w:hAnsi="Times New Roman" w:cs="Times New Roman"/>
+          <w:sz w:val="24"/>
+        </w:rPr>
+        <w:t xml:space="preserve"> need to figure out how to plot</w:t>
+      </w:r>
     </w:p>
     <w:sectPr>
       <w:pgSz w:w="12240" w:h="15840"/>

</xml_diff>